<commit_message>
Replaced all third party server name references
</commit_message>
<xml_diff>
--- a/README.docx
+++ b/README.docx
@@ -652,9 +652,9 @@
           <w:noProof/>
         </w:rPr>
         <w:drawing>
-          <wp:inline distT="0" distB="0" distL="0" distR="0" wp14:anchorId="1E350051" wp14:editId="22BAAB5A">
-            <wp:extent cx="5731510" cy="2493645"/>
-            <wp:effectExtent l="0" t="0" r="2540" b="1905"/>
+          <wp:inline distT="0" distB="0" distL="0" distR="0" wp14:anchorId="2CED28D4" wp14:editId="4613EA1E">
+            <wp:extent cx="5731510" cy="2415540"/>
+            <wp:effectExtent l="0" t="0" r="2540" b="3810"/>
             <wp:docPr id="1" name="Picture 1"/>
             <wp:cNvGraphicFramePr>
               <a:graphicFrameLocks xmlns:a="http://schemas.openxmlformats.org/drawingml/2006/main" noChangeAspect="1"/>
@@ -675,7 +675,7 @@
                   <pic:spPr>
                     <a:xfrm>
                       <a:off x="0" y="0"/>
-                      <a:ext cx="5731510" cy="2493645"/>
+                      <a:ext cx="5731510" cy="2415540"/>
                     </a:xfrm>
                     <a:prstGeom prst="rect">
                       <a:avLst/>
@@ -687,6 +687,8 @@
           </wp:inline>
         </w:drawing>
       </w:r>
+      <w:bookmarkStart w:id="0" w:name="_GoBack"/>
+      <w:bookmarkEnd w:id="0"/>
     </w:p>
     <w:p>
       <w:pPr>
@@ -1250,8 +1252,6 @@
         </w:rPr>
         <w:t xml:space="preserve">Solution: </w:t>
       </w:r>
-      <w:bookmarkStart w:id="0" w:name="_GoBack"/>
-      <w:bookmarkEnd w:id="0"/>
       <w:r>
         <w:rPr>
           <w:rFonts w:ascii="Lato" w:hAnsi="Lato"/>
@@ -1360,23 +1360,7 @@
           <w:sz w:val="20"/>
           <w:szCs w:val="20"/>
         </w:rPr>
-        <w:t xml:space="preserve"> library was used for multipart/form-data </w:t>
-      </w:r>
-      <w:r>
-        <w:rPr>
-          <w:rFonts w:ascii="Lato" w:hAnsi="Lato"/>
-          <w:sz w:val="20"/>
-          <w:szCs w:val="20"/>
-        </w:rPr>
-        <w:t xml:space="preserve">parsing and </w:t>
-      </w:r>
-      <w:r>
-        <w:rPr>
-          <w:rFonts w:ascii="Lato" w:hAnsi="Lato"/>
-          <w:sz w:val="20"/>
-          <w:szCs w:val="20"/>
-        </w:rPr>
-        <w:t>creation.</w:t>
+        <w:t xml:space="preserve"> library was used for multipart/form-data parsing and creation.</w:t>
       </w:r>
     </w:p>
     <w:p>
@@ -1587,17 +1571,7 @@
           <w:szCs w:val="20"/>
           <w:shd w:val="clear" w:color="auto" w:fill="E8F2FE"/>
         </w:rPr>
-        <w:t>PARSE</w:t>
-      </w:r>
-      <w:r>
-        <w:rPr>
-          <w:rFonts w:ascii="Consolas" w:hAnsi="Consolas" w:cs="Consolas"/>
-          <w:color w:val="0000C0"/>
-          <w:sz w:val="20"/>
-          <w:szCs w:val="20"/>
-          <w:shd w:val="clear" w:color="auto" w:fill="E8F2FE"/>
-        </w:rPr>
-        <w:t>_METHOD_NAME</w:t>
+        <w:t>PARSE_METHOD_NAME</w:t>
       </w:r>
       <w:proofErr w:type="spellEnd"/>
       <w:r>

</xml_diff>